<commit_message>
added Information in 11.Object Composition
</commit_message>
<xml_diff>
--- a/JS-Core/JS-Advanced-June-2018/11.Object Composition/Information/10. JS-Advanced-Objects-and-Inheritance-Exercises.docx
+++ b/JS-Core/JS-Advanced-June-2018/11.Object Composition/Information/10. JS-Advanced-Objects-and-Inheritance-Exercises.docx
@@ -362,7 +362,7 @@
       <w:r>
         <w:rPr/>
         <w:drawing>
-          <wp:inline distT="19050" distB="28575" distL="19050" distR="19050">
+          <wp:inline distT="0" distB="0" distL="0" distR="0">
             <wp:extent cx="3467100" cy="942975"/>
             <wp:effectExtent l="0" t="0" r="0" b="0"/>
             <wp:docPr id="1" name="Picture 6" descr=""/>
@@ -444,7 +444,7 @@
       <w:r>
         <w:rPr/>
         <w:drawing>
-          <wp:inline distT="19050" distB="28575" distL="19050" distR="28575">
+          <wp:inline distT="0" distB="0" distL="0" distR="0">
             <wp:extent cx="3476625" cy="638175"/>
             <wp:effectExtent l="0" t="0" r="0" b="0"/>
             <wp:docPr id="2" name="Picture 5" descr=""/>
@@ -522,7 +522,7 @@
       <w:r>
         <w:rPr/>
         <w:drawing>
-          <wp:inline distT="19050" distB="19050" distL="19050" distR="19050">
+          <wp:inline distT="0" distB="0" distL="0" distR="0">
             <wp:extent cx="3486150" cy="3238500"/>
             <wp:effectExtent l="0" t="0" r="0" b="0"/>
             <wp:docPr id="3" name="Picture 7" descr=""/>
@@ -594,7 +594,7 @@
       <w:r>
         <w:rPr/>
         <w:drawing>
-          <wp:inline distT="19050" distB="19050" distL="19050" distR="19050">
+          <wp:inline distT="0" distB="0" distL="0" distR="0">
             <wp:extent cx="3505200" cy="2095500"/>
             <wp:effectExtent l="0" t="0" r="0" b="0"/>
             <wp:docPr id="4" name="Picture 8" descr=""/>
@@ -656,7 +656,7 @@
       <w:r>
         <w:rPr/>
         <w:drawing>
-          <wp:anchor behindDoc="0" distT="19050" distB="19050" distL="133350" distR="0" simplePos="0" locked="0" layoutInCell="1" allowOverlap="1" relativeHeight="2">
+          <wp:anchor behindDoc="0" distT="18415" distB="18415" distL="133350" distR="0" simplePos="0" locked="0" layoutInCell="1" allowOverlap="1" relativeHeight="2">
             <wp:simplePos x="0" y="0"/>
             <wp:positionH relativeFrom="column">
               <wp:posOffset>-94615</wp:posOffset>
@@ -1109,10 +1109,10 @@
         <w:tblStyle w:val="TableGrid"/>
         <w:tblW w:w="10204" w:type="dxa"/>
         <w:jc w:val="left"/>
-        <w:tblInd w:w="23" w:type="dxa"/>
+        <w:tblInd w:w="18" w:type="dxa"/>
         <w:tblCellMar>
           <w:top w:w="57" w:type="dxa"/>
-          <w:left w:w="85" w:type="dxa"/>
+          <w:left w:w="80" w:type="dxa"/>
           <w:bottom w:w="57" w:type="dxa"/>
           <w:right w:w="85" w:type="dxa"/>
         </w:tblCellMar>
@@ -1130,7 +1130,7 @@
             <w:tcBorders/>
             <w:shd w:color="auto" w:fill="D9D9D9" w:themeFill="background1" w:themeFillShade="d9" w:val="clear"/>
             <w:tcMar>
-              <w:left w:w="85" w:type="dxa"/>
+              <w:left w:w="80" w:type="dxa"/>
             </w:tcMar>
           </w:tcPr>
           <w:p>
@@ -1152,7 +1152,7 @@
             <w:tcBorders/>
             <w:shd w:color="auto" w:fill="D9D9D9" w:themeFill="background1" w:themeFillShade="d9" w:val="clear"/>
             <w:tcMar>
-              <w:left w:w="85" w:type="dxa"/>
+              <w:left w:w="80" w:type="dxa"/>
             </w:tcMar>
           </w:tcPr>
           <w:p>
@@ -1177,7 +1177,7 @@
             <w:tcBorders/>
             <w:shd w:fill="auto" w:val="clear"/>
             <w:tcMar>
-              <w:left w:w="85" w:type="dxa"/>
+              <w:left w:w="80" w:type="dxa"/>
             </w:tcMar>
           </w:tcPr>
           <w:p>
@@ -1259,7 +1259,7 @@
             <w:tcBorders/>
             <w:shd w:fill="auto" w:val="clear"/>
             <w:tcMar>
-              <w:left w:w="85" w:type="dxa"/>
+              <w:left w:w="80" w:type="dxa"/>
             </w:tcMar>
           </w:tcPr>
           <w:p>
@@ -1328,7 +1328,7 @@
             <w:tcBorders/>
             <w:shd w:fill="auto" w:val="clear"/>
             <w:tcMar>
-              <w:left w:w="85" w:type="dxa"/>
+              <w:left w:w="80" w:type="dxa"/>
             </w:tcMar>
           </w:tcPr>
           <w:p>
@@ -1400,7 +1400,7 @@
             <w:tcBorders/>
             <w:shd w:fill="auto" w:val="clear"/>
             <w:tcMar>
-              <w:left w:w="85" w:type="dxa"/>
+              <w:left w:w="80" w:type="dxa"/>
             </w:tcMar>
           </w:tcPr>
           <w:p>
@@ -1469,7 +1469,7 @@
             <w:tcBorders/>
             <w:shd w:fill="auto" w:val="clear"/>
             <w:tcMar>
-              <w:left w:w="85" w:type="dxa"/>
+              <w:left w:w="80" w:type="dxa"/>
             </w:tcMar>
           </w:tcPr>
           <w:p>
@@ -1535,7 +1535,7 @@
             <w:tcBorders/>
             <w:shd w:fill="auto" w:val="clear"/>
             <w:tcMar>
-              <w:left w:w="85" w:type="dxa"/>
+              <w:left w:w="80" w:type="dxa"/>
             </w:tcMar>
           </w:tcPr>
           <w:p>
@@ -2109,10 +2109,10 @@
         <w:tblStyle w:val="TableGrid"/>
         <w:tblW w:w="10204" w:type="dxa"/>
         <w:jc w:val="left"/>
-        <w:tblInd w:w="23" w:type="dxa"/>
+        <w:tblInd w:w="18" w:type="dxa"/>
         <w:tblCellMar>
           <w:top w:w="57" w:type="dxa"/>
-          <w:left w:w="85" w:type="dxa"/>
+          <w:left w:w="80" w:type="dxa"/>
           <w:bottom w:w="57" w:type="dxa"/>
           <w:right w:w="85" w:type="dxa"/>
         </w:tblCellMar>
@@ -2130,7 +2130,7 @@
             <w:tcBorders/>
             <w:shd w:color="auto" w:fill="D9D9D9" w:themeFill="background1" w:themeFillShade="d9" w:val="clear"/>
             <w:tcMar>
-              <w:left w:w="85" w:type="dxa"/>
+              <w:left w:w="80" w:type="dxa"/>
             </w:tcMar>
           </w:tcPr>
           <w:p>
@@ -2152,7 +2152,7 @@
             <w:tcBorders/>
             <w:shd w:color="auto" w:fill="D9D9D9" w:themeFill="background1" w:themeFillShade="d9" w:val="clear"/>
             <w:tcMar>
-              <w:left w:w="85" w:type="dxa"/>
+              <w:left w:w="80" w:type="dxa"/>
             </w:tcMar>
           </w:tcPr>
           <w:p>
@@ -2177,7 +2177,7 @@
             <w:tcBorders/>
             <w:shd w:fill="auto" w:val="clear"/>
             <w:tcMar>
-              <w:left w:w="85" w:type="dxa"/>
+              <w:left w:w="80" w:type="dxa"/>
             </w:tcMar>
           </w:tcPr>
           <w:p>
@@ -2274,7 +2274,7 @@
             <w:tcBorders/>
             <w:shd w:fill="auto" w:val="clear"/>
             <w:tcMar>
-              <w:left w:w="85" w:type="dxa"/>
+              <w:left w:w="80" w:type="dxa"/>
             </w:tcMar>
           </w:tcPr>
           <w:p>
@@ -2355,11 +2355,12 @@
               <w:spacing w:lineRule="auto" w:line="240" w:before="80" w:after="0"/>
               <w:rPr/>
             </w:pPr>
+            <w:bookmarkStart w:id="14" w:name="__DdeLink__1521_701782922"/>
             <w:r>
               <w:rPr/>
               <w:t xml:space="preserve">  </w:t>
             </w:r>
-            <w:bookmarkEnd w:id="13"/>
+            <w:bookmarkEnd w:id="14"/>
             <w:r>
               <w:rPr/>
               <w:t>wheels: [13, 13, 13, 13] }</w:t>
@@ -2375,7 +2376,7 @@
             <w:tcBorders/>
             <w:shd w:fill="auto" w:val="clear"/>
             <w:tcMar>
-              <w:left w:w="85" w:type="dxa"/>
+              <w:left w:w="80" w:type="dxa"/>
             </w:tcMar>
           </w:tcPr>
           <w:p>
@@ -2456,7 +2457,7 @@
             <w:tcBorders/>
             <w:shd w:fill="auto" w:val="clear"/>
             <w:tcMar>
-              <w:left w:w="85" w:type="dxa"/>
+              <w:left w:w="80" w:type="dxa"/>
             </w:tcMar>
           </w:tcPr>
           <w:p>
@@ -2708,10 +2709,10 @@
         <w:tblStyle w:val="TableGrid"/>
         <w:tblW w:w="10204" w:type="dxa"/>
         <w:jc w:val="left"/>
-        <w:tblInd w:w="23" w:type="dxa"/>
+        <w:tblInd w:w="18" w:type="dxa"/>
         <w:tblCellMar>
           <w:top w:w="57" w:type="dxa"/>
-          <w:left w:w="85" w:type="dxa"/>
+          <w:left w:w="80" w:type="dxa"/>
           <w:bottom w:w="57" w:type="dxa"/>
           <w:right w:w="85" w:type="dxa"/>
         </w:tblCellMar>
@@ -2729,7 +2730,7 @@
             <w:tcBorders/>
             <w:shd w:color="auto" w:fill="D9D9D9" w:themeFill="background1" w:themeFillShade="d9" w:val="clear"/>
             <w:tcMar>
-              <w:left w:w="85" w:type="dxa"/>
+              <w:left w:w="80" w:type="dxa"/>
             </w:tcMar>
           </w:tcPr>
           <w:p>
@@ -2751,7 +2752,7 @@
             <w:tcBorders/>
             <w:shd w:color="auto" w:fill="D9D9D9" w:themeFill="background1" w:themeFillShade="d9" w:val="clear"/>
             <w:tcMar>
-              <w:left w:w="85" w:type="dxa"/>
+              <w:left w:w="80" w:type="dxa"/>
             </w:tcMar>
           </w:tcPr>
           <w:p>
@@ -2776,7 +2777,7 @@
             <w:tcBorders/>
             <w:shd w:fill="auto" w:val="clear"/>
             <w:tcMar>
-              <w:left w:w="85" w:type="dxa"/>
+              <w:left w:w="80" w:type="dxa"/>
             </w:tcMar>
           </w:tcPr>
           <w:p>
@@ -2839,7 +2840,7 @@
             <w:tcBorders/>
             <w:shd w:fill="auto" w:val="clear"/>
             <w:tcMar>
-              <w:left w:w="85" w:type="dxa"/>
+              <w:left w:w="80" w:type="dxa"/>
             </w:tcMar>
           </w:tcPr>
           <w:p>
@@ -2963,7 +2964,7 @@
             <w:tcBorders/>
             <w:shd w:color="auto" w:fill="D9D9D9" w:themeFill="background1" w:themeFillShade="d9" w:val="clear"/>
             <w:tcMar>
-              <w:left w:w="85" w:type="dxa"/>
+              <w:left w:w="80" w:type="dxa"/>
             </w:tcMar>
           </w:tcPr>
           <w:p>
@@ -2986,7 +2987,7 @@
             <w:tcBorders/>
             <w:shd w:fill="auto" w:val="clear"/>
             <w:tcMar>
-              <w:left w:w="85" w:type="dxa"/>
+              <w:left w:w="80" w:type="dxa"/>
             </w:tcMar>
           </w:tcPr>
           <w:p>
@@ -3009,7 +3010,7 @@
             <w:tcBorders/>
             <w:shd w:fill="auto" w:val="clear"/>
             <w:tcMar>
-              <w:left w:w="85" w:type="dxa"/>
+              <w:left w:w="80" w:type="dxa"/>
             </w:tcMar>
           </w:tcPr>
           <w:p>
@@ -3080,7 +3081,7 @@
             <w:tcBorders/>
             <w:shd w:fill="auto" w:val="clear"/>
             <w:tcMar>
-              <w:left w:w="85" w:type="dxa"/>
+              <w:left w:w="80" w:type="dxa"/>
             </w:tcMar>
           </w:tcPr>
           <w:p>
@@ -3642,10 +3643,10 @@
         <w:tblStyle w:val="TableGrid"/>
         <w:tblW w:w="10205" w:type="dxa"/>
         <w:jc w:val="left"/>
-        <w:tblInd w:w="23" w:type="dxa"/>
+        <w:tblInd w:w="18" w:type="dxa"/>
         <w:tblCellMar>
           <w:top w:w="57" w:type="dxa"/>
-          <w:left w:w="85" w:type="dxa"/>
+          <w:left w:w="80" w:type="dxa"/>
           <w:bottom w:w="57" w:type="dxa"/>
           <w:right w:w="85" w:type="dxa"/>
         </w:tblCellMar>
@@ -3663,7 +3664,7 @@
             <w:tcBorders/>
             <w:shd w:color="auto" w:fill="D9D9D9" w:themeFill="background1" w:themeFillShade="d9" w:val="clear"/>
             <w:tcMar>
-              <w:left w:w="85" w:type="dxa"/>
+              <w:left w:w="80" w:type="dxa"/>
             </w:tcMar>
           </w:tcPr>
           <w:p>
@@ -3685,7 +3686,7 @@
             <w:tcBorders/>
             <w:shd w:color="auto" w:fill="D9D9D9" w:themeFill="background1" w:themeFillShade="d9" w:val="clear"/>
             <w:tcMar>
-              <w:left w:w="85" w:type="dxa"/>
+              <w:left w:w="80" w:type="dxa"/>
             </w:tcMar>
           </w:tcPr>
           <w:p>
@@ -3716,7 +3717,7 @@
             <w:tcBorders/>
             <w:shd w:fill="auto" w:val="clear"/>
             <w:tcMar>
-              <w:left w:w="85" w:type="dxa"/>
+              <w:left w:w="80" w:type="dxa"/>
             </w:tcMar>
           </w:tcPr>
           <w:p>
@@ -3902,7 +3903,7 @@
             <w:tcBorders/>
             <w:shd w:fill="auto" w:val="clear"/>
             <w:tcMar>
-              <w:left w:w="85" w:type="dxa"/>
+              <w:left w:w="80" w:type="dxa"/>
             </w:tcMar>
           </w:tcPr>
           <w:p>
@@ -4155,11 +4156,33 @@
         </w:numPr>
         <w:rPr/>
       </w:pPr>
+      <w:bookmarkStart w:id="15" w:name="__DdeLink__820_2139122600"/>
       <w:r>
         <w:rPr>
           <w:rStyle w:val="CodeChar"/>
         </w:rPr>
-        <w:t>remove(index)</w:t>
+        <w:t>remove</w:t>
+      </w:r>
+      <w:bookmarkEnd w:id="15"/>
+      <w:r>
+        <w:rPr>
+          <w:rStyle w:val="CodeChar"/>
+        </w:rPr>
+        <w:t>(</w:t>
+      </w:r>
+      <w:bookmarkStart w:id="16" w:name="__DdeLink__823_2139122600"/>
+      <w:r>
+        <w:rPr>
+          <w:rStyle w:val="CodeChar"/>
+        </w:rPr>
+        <w:t>index</w:t>
+      </w:r>
+      <w:bookmarkEnd w:id="16"/>
+      <w:r>
+        <w:rPr>
+          <w:rStyle w:val="CodeChar"/>
+        </w:rPr>
+        <w:t>)</w:t>
       </w:r>
       <w:r>
         <w:rPr/>
@@ -4591,7 +4614,7 @@
       <w:r>
         <w:rPr/>
         <w:drawing>
-          <wp:inline distT="19050" distB="24765" distL="19050" distR="17780">
+          <wp:inline distT="0" distB="0" distL="0" distR="0">
             <wp:extent cx="3239770" cy="3842385"/>
             <wp:effectExtent l="0" t="0" r="0" b="0"/>
             <wp:docPr id="6" name="Picture 12" descr=""/>
@@ -4631,7 +4654,7 @@
       <w:r>
         <w:rPr/>
         <w:drawing>
-          <wp:inline distT="19050" distB="26670" distL="19050" distR="18415">
+          <wp:inline distT="0" distB="0" distL="0" distR="0">
             <wp:extent cx="3239135" cy="3840480"/>
             <wp:effectExtent l="0" t="0" r="0" b="0"/>
             <wp:docPr id="7" name="Picture 13" descr=""/>
@@ -5081,10 +5104,10 @@
         <w:tblStyle w:val="TableGrid"/>
         <w:tblW w:w="9965" w:type="dxa"/>
         <w:jc w:val="left"/>
-        <w:tblInd w:w="23" w:type="dxa"/>
+        <w:tblInd w:w="18" w:type="dxa"/>
         <w:tblCellMar>
           <w:top w:w="57" w:type="dxa"/>
-          <w:left w:w="85" w:type="dxa"/>
+          <w:left w:w="80" w:type="dxa"/>
           <w:bottom w:w="57" w:type="dxa"/>
           <w:right w:w="85" w:type="dxa"/>
         </w:tblCellMar>
@@ -5101,7 +5124,7 @@
             <w:tcBorders/>
             <w:shd w:color="auto" w:fill="D9D9D9" w:themeFill="background1" w:themeFillShade="d9" w:val="clear"/>
             <w:tcMar>
-              <w:left w:w="85" w:type="dxa"/>
+              <w:left w:w="80" w:type="dxa"/>
             </w:tcMar>
           </w:tcPr>
           <w:p>
@@ -5126,7 +5149,7 @@
             <w:tcBorders/>
             <w:shd w:fill="auto" w:val="clear"/>
             <w:tcMar>
-              <w:left w:w="85" w:type="dxa"/>
+              <w:left w:w="80" w:type="dxa"/>
             </w:tcMar>
           </w:tcPr>
           <w:p>
@@ -5444,7 +5467,7 @@
 <w:ftr xmlns:o="urn:schemas-microsoft-com:office:office" xmlns:r="http://schemas.openxmlformats.org/officeDocument/2006/relationships" xmlns:v="urn:schemas-microsoft-com:vml" xmlns:w="http://schemas.openxmlformats.org/wordprocessingml/2006/main" xmlns:w10="urn:schemas-microsoft-com:office:word" xmlns:wp="http://schemas.openxmlformats.org/drawingml/2006/wordprocessingDrawing" xmlns:wps="http://schemas.microsoft.com/office/word/2010/wordprocessingShape" xmlns:wpg="http://schemas.microsoft.com/office/word/2010/wordprocessingGroup" xmlns:mc="http://schemas.openxmlformats.org/markup-compatibility/2006" xmlns:wp14="http://schemas.microsoft.com/office/word/2010/wordprocessingDrawing" xmlns:w14="http://schemas.microsoft.com/office/word/2010/wordml" mc:Ignorable="w14 wp14">
   <w:p>
     <w:pPr>
-      <w:pStyle w:val="Style16"/>
+      <w:pStyle w:val="Style17"/>
       <w:tabs>
         <w:tab w:val="center" w:pos="4680" w:leader="none"/>
         <w:tab w:val="right" w:pos="9360" w:leader="none"/>
@@ -5457,7 +5480,7 @@
       <mc:AlternateContent>
         <mc:Choice Requires="wps">
           <w:drawing>
-            <wp:anchor behindDoc="1" distT="0" distB="0" distL="114300" distR="114300" simplePos="0" locked="0" layoutInCell="1" allowOverlap="1" relativeHeight="11" wp14:anchorId="400D6225">
+            <wp:anchor behindDoc="1" distT="0" distB="0" distL="114300" distR="114300" simplePos="0" locked="0" layoutInCell="1" allowOverlap="1" relativeHeight="10" wp14:anchorId="400D6225">
               <wp:simplePos x="0" y="0"/>
               <wp:positionH relativeFrom="column">
                 <wp:posOffset>1579880</wp:posOffset>
@@ -5465,7 +5488,7 @@
               <wp:positionV relativeFrom="paragraph">
                 <wp:posOffset>85090</wp:posOffset>
               </wp:positionV>
-              <wp:extent cx="5033645" cy="514350"/>
+              <wp:extent cx="5034280" cy="514985"/>
               <wp:effectExtent l="0" t="0" r="0" b="635"/>
               <wp:wrapNone/>
               <wp:docPr id="8" name="Text Box 17"/>
@@ -5476,7 +5499,7 @@
                     <wps:spPr>
                       <a:xfrm>
                         <a:off x="0" y="0"/>
-                        <a:ext cx="5033160" cy="513720"/>
+                        <a:ext cx="5033520" cy="514440"/>
                       </a:xfrm>
                       <a:prstGeom prst="rect">
                         <a:avLst/>
@@ -5496,7 +5519,7 @@
                       <w:txbxContent>
                         <w:p>
                           <w:pPr>
-                            <w:pStyle w:val="Style17"/>
+                            <w:pStyle w:val="Style18"/>
                             <w:spacing w:lineRule="auto" w:line="240" w:before="40" w:after="50"/>
                             <w:rPr/>
                           </w:pPr>
@@ -5544,7 +5567,7 @@
                         </w:p>
                         <w:p>
                           <w:pPr>
-                            <w:pStyle w:val="Style17"/>
+                            <w:pStyle w:val="Style18"/>
                             <w:spacing w:lineRule="auto" w:line="240" w:before="80" w:after="0"/>
                             <w:ind w:left="567" w:firstLine="340"/>
                             <w:rPr>
@@ -5555,7 +5578,7 @@
                           <w:r>
                             <w:rPr/>
                             <w:drawing>
-                              <wp:inline distT="0" distB="9525" distL="0" distR="9525">
+                              <wp:inline distT="0" distB="0" distL="0" distR="0">
                                 <wp:extent cx="200025" cy="200025"/>
                                 <wp:effectExtent l="0" t="0" r="0" b="0"/>
                                 <wp:docPr id="10" name="Picture 72" descr=""/>
@@ -5605,7 +5628,7 @@
                               <w:szCs w:val="19"/>
                             </w:rPr>
                             <w:drawing>
-                              <wp:inline distT="0" distB="9525" distL="0" distR="9525">
+                              <wp:inline distT="0" distB="0" distL="0" distR="0">
                                 <wp:extent cx="200025" cy="200025"/>
                                 <wp:effectExtent l="0" t="0" r="0" b="0"/>
                                 <wp:docPr id="11" name="Picture 73" descr=""/>
@@ -5655,7 +5678,7 @@
                               <w:szCs w:val="19"/>
                             </w:rPr>
                             <w:drawing>
-                              <wp:inline distT="0" distB="9525" distL="0" distR="9525">
+                              <wp:inline distT="0" distB="0" distL="0" distR="0">
                                 <wp:extent cx="200025" cy="200025"/>
                                 <wp:effectExtent l="0" t="0" r="0" b="0"/>
                                 <wp:docPr id="12" name="Picture 74" descr=""/>
@@ -5705,7 +5728,7 @@
                               <w:szCs w:val="19"/>
                             </w:rPr>
                             <w:drawing>
-                              <wp:inline distT="0" distB="9525" distL="0" distR="9525">
+                              <wp:inline distT="0" distB="0" distL="0" distR="0">
                                 <wp:extent cx="200025" cy="200025"/>
                                 <wp:effectExtent l="0" t="0" r="0" b="0"/>
                                 <wp:docPr id="13" name="Picture 75" descr=""/>
@@ -5755,7 +5778,7 @@
                               <w:szCs w:val="19"/>
                             </w:rPr>
                             <w:drawing>
-                              <wp:inline distT="0" distB="9525" distL="0" distR="9525">
+                              <wp:inline distT="0" distB="0" distL="0" distR="0">
                                 <wp:extent cx="200025" cy="200025"/>
                                 <wp:effectExtent l="0" t="0" r="0" b="0"/>
                                 <wp:docPr id="14" name="Picture 76" descr=""/>
@@ -5805,7 +5828,7 @@
                               <w:szCs w:val="19"/>
                             </w:rPr>
                             <w:drawing>
-                              <wp:inline distT="0" distB="9525" distL="0" distR="9525">
+                              <wp:inline distT="0" distB="0" distL="0" distR="0">
                                 <wp:extent cx="200025" cy="200025"/>
                                 <wp:effectExtent l="0" t="0" r="0" b="0"/>
                                 <wp:docPr id="15" name="Picture 77" descr=""/>
@@ -5855,7 +5878,7 @@
                               <w:szCs w:val="19"/>
                             </w:rPr>
                             <w:drawing>
-                              <wp:inline distT="0" distB="9525" distL="0" distR="9525">
+                              <wp:inline distT="0" distB="0" distL="0" distR="0">
                                 <wp:extent cx="200025" cy="200025"/>
                                 <wp:effectExtent l="0" t="0" r="0" b="0"/>
                                 <wp:docPr id="16" name="Picture 78" descr=""/>
@@ -5905,7 +5928,7 @@
                               <w:szCs w:val="19"/>
                             </w:rPr>
                             <w:drawing>
-                              <wp:inline distT="0" distB="9525" distL="0" distR="9525">
+                              <wp:inline distT="0" distB="0" distL="0" distR="0">
                                 <wp:extent cx="200025" cy="200025"/>
                                 <wp:effectExtent l="0" t="0" r="0" b="0"/>
                                 <wp:docPr id="17" name="Picture 79" descr=""/>
@@ -5955,7 +5978,7 @@
                               <w:szCs w:val="19"/>
                             </w:rPr>
                             <w:drawing>
-                              <wp:inline distT="0" distB="9525" distL="0" distR="9525">
+                              <wp:inline distT="0" distB="0" distL="0" distR="0">
                                 <wp:extent cx="200025" cy="200025"/>
                                 <wp:effectExtent l="0" t="0" r="0" b="0"/>
                                 <wp:docPr id="18" name="Picture 80" descr=""/>
@@ -6005,7 +6028,7 @@
                               <w:szCs w:val="19"/>
                             </w:rPr>
                             <w:drawing>
-                              <wp:inline distT="0" distB="9525" distL="0" distR="9525">
+                              <wp:inline distT="0" distB="0" distL="0" distR="0">
                                 <wp:extent cx="200025" cy="200025"/>
                                 <wp:effectExtent l="0" t="0" r="0" b="0"/>
                                 <wp:docPr id="19" name="Picture 81" descr=""/>
@@ -6056,15 +6079,15 @@
         </mc:Choice>
         <mc:Fallback>
           <w:pict>
-            <v:rect id="shape_0" ID="Text Box 17" stroked="f" style="position:absolute;margin-left:124.4pt;margin-top:6.7pt;width:396.25pt;height:40.4pt" wp14:anchorId="400D6225">
+            <v:rect id="shape_0" ID="Text Box 17" stroked="f" style="position:absolute;margin-left:124.4pt;margin-top:6.7pt;width:396.3pt;height:40.45pt" wp14:anchorId="400D6225">
               <w10:wrap type="square"/>
               <v:fill o:detectmouseclick="t" on="false"/>
-              <v:stroke color="#3465a4" weight="9360" joinstyle="miter" endcap="flat"/>
+              <v:stroke color="#3465a4" weight="9360" joinstyle="round" endcap="flat"/>
               <v:textbox>
                 <w:txbxContent>
                   <w:p>
                     <w:pPr>
-                      <w:pStyle w:val="Style17"/>
+                      <w:pStyle w:val="Style18"/>
                       <w:spacing w:lineRule="auto" w:line="240" w:before="40" w:after="50"/>
                       <w:rPr/>
                     </w:pPr>
@@ -6112,7 +6135,7 @@
                   </w:p>
                   <w:p>
                     <w:pPr>
-                      <w:pStyle w:val="Style17"/>
+                      <w:pStyle w:val="Style18"/>
                       <w:spacing w:lineRule="auto" w:line="240" w:before="80" w:after="0"/>
                       <w:ind w:left="567" w:firstLine="340"/>
                       <w:rPr>
@@ -6123,7 +6146,7 @@
                     <w:r>
                       <w:rPr/>
                       <w:drawing>
-                        <wp:inline distT="0" distB="9525" distL="0" distR="9525">
+                        <wp:inline distT="0" distB="0" distL="0" distR="0">
                           <wp:extent cx="200025" cy="200025"/>
                           <wp:effectExtent l="0" t="0" r="0" b="0"/>
                           <wp:docPr id="20" name="Picture 72" descr=""/>
@@ -6173,7 +6196,7 @@
                         <w:szCs w:val="19"/>
                       </w:rPr>
                       <w:drawing>
-                        <wp:inline distT="0" distB="9525" distL="0" distR="9525">
+                        <wp:inline distT="0" distB="0" distL="0" distR="0">
                           <wp:extent cx="200025" cy="200025"/>
                           <wp:effectExtent l="0" t="0" r="0" b="0"/>
                           <wp:docPr id="21" name="Picture 73" descr=""/>
@@ -6223,7 +6246,7 @@
                         <w:szCs w:val="19"/>
                       </w:rPr>
                       <w:drawing>
-                        <wp:inline distT="0" distB="9525" distL="0" distR="9525">
+                        <wp:inline distT="0" distB="0" distL="0" distR="0">
                           <wp:extent cx="200025" cy="200025"/>
                           <wp:effectExtent l="0" t="0" r="0" b="0"/>
                           <wp:docPr id="22" name="Picture 74" descr=""/>
@@ -6273,7 +6296,7 @@
                         <w:szCs w:val="19"/>
                       </w:rPr>
                       <w:drawing>
-                        <wp:inline distT="0" distB="9525" distL="0" distR="9525">
+                        <wp:inline distT="0" distB="0" distL="0" distR="0">
                           <wp:extent cx="200025" cy="200025"/>
                           <wp:effectExtent l="0" t="0" r="0" b="0"/>
                           <wp:docPr id="23" name="Picture 75" descr=""/>
@@ -6323,7 +6346,7 @@
                         <w:szCs w:val="19"/>
                       </w:rPr>
                       <w:drawing>
-                        <wp:inline distT="0" distB="9525" distL="0" distR="9525">
+                        <wp:inline distT="0" distB="0" distL="0" distR="0">
                           <wp:extent cx="200025" cy="200025"/>
                           <wp:effectExtent l="0" t="0" r="0" b="0"/>
                           <wp:docPr id="24" name="Picture 76" descr=""/>
@@ -6373,7 +6396,7 @@
                         <w:szCs w:val="19"/>
                       </w:rPr>
                       <w:drawing>
-                        <wp:inline distT="0" distB="9525" distL="0" distR="9525">
+                        <wp:inline distT="0" distB="0" distL="0" distR="0">
                           <wp:extent cx="200025" cy="200025"/>
                           <wp:effectExtent l="0" t="0" r="0" b="0"/>
                           <wp:docPr id="25" name="Picture 77" descr=""/>
@@ -6423,7 +6446,7 @@
                         <w:szCs w:val="19"/>
                       </w:rPr>
                       <w:drawing>
-                        <wp:inline distT="0" distB="9525" distL="0" distR="9525">
+                        <wp:inline distT="0" distB="0" distL="0" distR="0">
                           <wp:extent cx="200025" cy="200025"/>
                           <wp:effectExtent l="0" t="0" r="0" b="0"/>
                           <wp:docPr id="26" name="Picture 78" descr=""/>
@@ -6473,7 +6496,7 @@
                         <w:szCs w:val="19"/>
                       </w:rPr>
                       <w:drawing>
-                        <wp:inline distT="0" distB="9525" distL="0" distR="9525">
+                        <wp:inline distT="0" distB="0" distL="0" distR="0">
                           <wp:extent cx="200025" cy="200025"/>
                           <wp:effectExtent l="0" t="0" r="0" b="0"/>
                           <wp:docPr id="27" name="Picture 79" descr=""/>
@@ -6523,7 +6546,7 @@
                         <w:szCs w:val="19"/>
                       </w:rPr>
                       <w:drawing>
-                        <wp:inline distT="0" distB="9525" distL="0" distR="9525">
+                        <wp:inline distT="0" distB="0" distL="0" distR="0">
                           <wp:extent cx="200025" cy="200025"/>
                           <wp:effectExtent l="0" t="0" r="0" b="0"/>
                           <wp:docPr id="28" name="Picture 80" descr=""/>
@@ -6573,7 +6596,7 @@
                         <w:szCs w:val="19"/>
                       </w:rPr>
                       <w:drawing>
-                        <wp:inline distT="0" distB="9525" distL="0" distR="9525">
+                        <wp:inline distT="0" distB="0" distL="0" distR="0">
                           <wp:extent cx="200025" cy="200025"/>
                           <wp:effectExtent l="0" t="0" r="0" b="0"/>
                           <wp:docPr id="29" name="Picture 81" descr=""/>
@@ -6620,7 +6643,7 @@
       <mc:AlternateContent>
         <mc:Choice Requires="wps">
           <w:drawing>
-            <wp:anchor behindDoc="1" distT="0" distB="0" distL="114300" distR="114300" simplePos="0" locked="0" layoutInCell="1" allowOverlap="1" relativeHeight="20" wp14:anchorId="2288989E">
+            <wp:anchor behindDoc="1" distT="0" distB="0" distL="114300" distR="114300" simplePos="0" locked="0" layoutInCell="1" allowOverlap="1" relativeHeight="18" wp14:anchorId="2288989E">
               <wp:simplePos x="0" y="0"/>
               <wp:positionH relativeFrom="column">
                 <wp:posOffset>1589405</wp:posOffset>
@@ -6628,7 +6651,7 @@
               <wp:positionV relativeFrom="paragraph">
                 <wp:posOffset>342265</wp:posOffset>
               </wp:positionV>
-              <wp:extent cx="570230" cy="200660"/>
+              <wp:extent cx="570865" cy="201295"/>
               <wp:effectExtent l="0" t="0" r="1905" b="9525"/>
               <wp:wrapNone/>
               <wp:docPr id="30" name="Text Box 2"/>
@@ -6639,7 +6662,7 @@
                     <wps:spPr>
                       <a:xfrm>
                         <a:off x="0" y="0"/>
-                        <a:ext cx="569520" cy="200160"/>
+                        <a:ext cx="570240" cy="200520"/>
                       </a:xfrm>
                       <a:prstGeom prst="rect">
                         <a:avLst/>
@@ -6665,7 +6688,7 @@
                       <w:txbxContent>
                         <w:p>
                           <w:pPr>
-                            <w:pStyle w:val="Style17"/>
+                            <w:pStyle w:val="Style18"/>
                             <w:spacing w:lineRule="auto" w:line="240" w:before="80" w:after="0"/>
                             <w:rPr>
                               <w:color w:val="000000"/>
@@ -6694,7 +6717,7 @@
         </mc:Choice>
         <mc:Fallback>
           <w:pict>
-            <v:rect id="shape_0" ID="Text Box 2" stroked="f" style="position:absolute;margin-left:125.15pt;margin-top:26.95pt;width:44.8pt;height:15.7pt" wp14:anchorId="2288989E">
+            <v:rect id="shape_0" ID="Text Box 2" stroked="f" style="position:absolute;margin-left:125.15pt;margin-top:26.95pt;width:44.85pt;height:15.75pt" wp14:anchorId="2288989E">
               <w10:wrap type="square"/>
               <v:fill o:detectmouseclick="t" on="false"/>
               <v:stroke color="#3465a4" weight="6480" joinstyle="round" endcap="flat"/>
@@ -6702,7 +6725,7 @@
                 <w:txbxContent>
                   <w:p>
                     <w:pPr>
-                      <w:pStyle w:val="Style17"/>
+                      <w:pStyle w:val="Style18"/>
                       <w:spacing w:lineRule="auto" w:line="240" w:before="80" w:after="0"/>
                       <w:rPr>
                         <w:color w:val="000000"/>
@@ -6726,7 +6749,7 @@
       <mc:AlternateContent>
         <mc:Choice Requires="wps">
           <w:drawing>
-            <wp:anchor behindDoc="1" distT="0" distB="0" distL="114300" distR="114300" simplePos="0" locked="0" layoutInCell="1" allowOverlap="1" relativeHeight="29" wp14:anchorId="0BD046BD">
+            <wp:anchor behindDoc="1" distT="0" distB="0" distL="114300" distR="114300" simplePos="0" locked="0" layoutInCell="1" allowOverlap="1" relativeHeight="26" wp14:anchorId="0BD046BD">
               <wp:simplePos x="0" y="0"/>
               <wp:positionH relativeFrom="column">
                 <wp:posOffset>84455</wp:posOffset>
@@ -6734,7 +6757,7 @@
               <wp:positionV relativeFrom="paragraph">
                 <wp:posOffset>113665</wp:posOffset>
               </wp:positionV>
-              <wp:extent cx="1487805" cy="508635"/>
+              <wp:extent cx="1488440" cy="509270"/>
               <wp:effectExtent l="0" t="0" r="0" b="6350"/>
               <wp:wrapNone/>
               <wp:docPr id="32" name="Text Box 4"/>
@@ -6745,7 +6768,7 @@
                     <wps:spPr>
                       <a:xfrm>
                         <a:off x="0" y="0"/>
-                        <a:ext cx="1487160" cy="507960"/>
+                        <a:ext cx="1487880" cy="508680"/>
                       </a:xfrm>
                       <a:prstGeom prst="rect">
                         <a:avLst/>
@@ -6765,7 +6788,7 @@
                       <w:txbxContent>
                         <w:p>
                           <w:pPr>
-                            <w:pStyle w:val="Style17"/>
+                            <w:pStyle w:val="Style18"/>
                             <w:spacing w:lineRule="auto" w:line="240" w:before="0" w:after="0"/>
                             <w:rPr/>
                           </w:pPr>
@@ -6823,15 +6846,15 @@
         </mc:Choice>
         <mc:Fallback>
           <w:pict>
-            <v:rect id="shape_0" ID="Text Box 4" stroked="f" style="position:absolute;margin-left:6.65pt;margin-top:8.95pt;width:117.05pt;height:39.95pt" wp14:anchorId="0BD046BD">
+            <v:rect id="shape_0" ID="Text Box 4" stroked="f" style="position:absolute;margin-left:6.65pt;margin-top:8.95pt;width:117.1pt;height:40pt" wp14:anchorId="0BD046BD">
               <w10:wrap type="none"/>
               <v:fill o:detectmouseclick="t" on="false"/>
-              <v:stroke color="#3465a4" weight="9360" joinstyle="miter" endcap="flat"/>
+              <v:stroke color="#3465a4" weight="9360" joinstyle="round" endcap="flat"/>
               <v:textbox>
                 <w:txbxContent>
                   <w:p>
                     <w:pPr>
-                      <w:pStyle w:val="Style17"/>
+                      <w:pStyle w:val="Style18"/>
                       <w:spacing w:lineRule="auto" w:line="240" w:before="0" w:after="0"/>
                       <w:rPr/>
                     </w:pPr>
@@ -6885,15 +6908,15 @@
       <mc:AlternateContent>
         <mc:Choice Requires="wps">
           <w:drawing>
-            <wp:anchor behindDoc="1" distT="0" distB="0" distL="114300" distR="114300" simplePos="0" locked="0" layoutInCell="1" allowOverlap="1" relativeHeight="38" wp14:anchorId="14C07A4B">
+            <wp:anchor behindDoc="1" distT="0" distB="0" distL="114300" distR="114300" simplePos="0" locked="0" layoutInCell="1" allowOverlap="1" relativeHeight="34" wp14:anchorId="14C07A4B">
               <wp:simplePos x="0" y="0"/>
               <wp:positionH relativeFrom="column">
-                <wp:posOffset>-635</wp:posOffset>
+                <wp:posOffset>0</wp:posOffset>
               </wp:positionH>
               <wp:positionV relativeFrom="paragraph">
                 <wp:posOffset>66040</wp:posOffset>
               </wp:positionV>
-              <wp:extent cx="6614795" cy="1270"/>
+              <wp:extent cx="6615430" cy="1905"/>
               <wp:effectExtent l="0" t="0" r="34290" b="19050"/>
               <wp:wrapNone/>
               <wp:docPr id="36" name="Straight Connector 1"/>
@@ -6904,7 +6927,7 @@
                     <wps:spPr>
                       <a:xfrm>
                         <a:off x="0" y="0"/>
-                        <a:ext cx="6614280" cy="0"/>
+                        <a:ext cx="6614640" cy="1440"/>
                       </a:xfrm>
                       <a:prstGeom prst="line">
                         <a:avLst/>
@@ -6937,7 +6960,7 @@
         </mc:Choice>
         <mc:Fallback>
           <w:pict>
-            <v:line id="shape_0" from="-0.05pt,5.2pt" to="520.7pt,5.2pt" ID="Straight Connector 1" stroked="t" style="position:absolute" wp14:anchorId="14C07A4B">
+            <v:line id="shape_0" from="0pt,5.2pt" to="520.8pt,5.25pt" ID="Straight Connector 1" stroked="t" style="position:absolute" wp14:anchorId="14C07A4B">
               <v:stroke color="#f37123" weight="12600" joinstyle="round" endcap="flat"/>
               <v:fill o:detectmouseclick="t" on="false"/>
             </v:line>
@@ -6947,7 +6970,7 @@
       <mc:AlternateContent>
         <mc:Choice Requires="wps">
           <w:drawing>
-            <wp:anchor behindDoc="1" distT="0" distB="0" distL="114300" distR="114300" simplePos="0" locked="0" layoutInCell="1" allowOverlap="1" relativeHeight="53" wp14:anchorId="56B87737">
+            <wp:anchor behindDoc="1" distT="0" distB="0" distL="114300" distR="114300" simplePos="0" locked="0" layoutInCell="1" allowOverlap="1" relativeHeight="48" wp14:anchorId="56B87737">
               <wp:simplePos x="0" y="0"/>
               <wp:positionH relativeFrom="column">
                 <wp:posOffset>5647055</wp:posOffset>
@@ -6955,7 +6978,7 @@
               <wp:positionV relativeFrom="paragraph">
                 <wp:posOffset>342265</wp:posOffset>
               </wp:positionV>
-              <wp:extent cx="901065" cy="202565"/>
+              <wp:extent cx="901700" cy="203200"/>
               <wp:effectExtent l="0" t="0" r="13970" b="7620"/>
               <wp:wrapNone/>
               <wp:docPr id="37" name="Text Box 3"/>
@@ -6966,7 +6989,7 @@
                     <wps:spPr>
                       <a:xfrm>
                         <a:off x="0" y="0"/>
-                        <a:ext cx="900360" cy="201960"/>
+                        <a:ext cx="901080" cy="202680"/>
                       </a:xfrm>
                       <a:prstGeom prst="rect">
                         <a:avLst/>
@@ -6992,12 +7015,10 @@
                       <w:txbxContent>
                         <w:p>
                           <w:pPr>
-                            <w:pStyle w:val="Style17"/>
+                            <w:pStyle w:val="Style18"/>
                             <w:spacing w:lineRule="auto" w:line="240" w:before="80" w:after="0"/>
                             <w:jc w:val="right"/>
-                            <w:rPr>
-                              <w:color w:val="000000"/>
-                            </w:rPr>
+                            <w:rPr/>
                           </w:pPr>
                           <w:r>
                             <w:rPr>
@@ -7022,7 +7043,7 @@
                             <w:fldChar w:fldCharType="separate"/>
                           </w:r>
                           <w:r>
-                            <w:t>9</w:t>
+                            <w:t>8</w:t>
                           </w:r>
                           <w:r>
                             <w:fldChar w:fldCharType="end"/>
@@ -7050,7 +7071,7 @@
                             <w:fldChar w:fldCharType="separate"/>
                           </w:r>
                           <w:r>
-                            <w:t>9</w:t>
+                            <w:t>8</w:t>
                           </w:r>
                           <w:r>
                             <w:fldChar w:fldCharType="end"/>
@@ -7070,7 +7091,7 @@
         </mc:Choice>
         <mc:Fallback>
           <w:pict>
-            <v:rect id="shape_0" ID="Text Box 3" stroked="f" style="position:absolute;margin-left:444.65pt;margin-top:26.95pt;width:70.85pt;height:15.85pt" wp14:anchorId="56B87737">
+            <v:rect id="shape_0" ID="Text Box 3" stroked="f" style="position:absolute;margin-left:444.65pt;margin-top:26.95pt;width:70.9pt;height:15.9pt" wp14:anchorId="56B87737">
               <w10:wrap type="square"/>
               <v:fill o:detectmouseclick="t" on="false"/>
               <v:stroke color="#3465a4" weight="6480" joinstyle="round" endcap="flat"/>
@@ -7078,12 +7099,10 @@
                 <w:txbxContent>
                   <w:p>
                     <w:pPr>
-                      <w:pStyle w:val="Style17"/>
+                      <w:pStyle w:val="Style18"/>
                       <w:spacing w:lineRule="auto" w:line="240" w:before="80" w:after="0"/>
                       <w:jc w:val="right"/>
-                      <w:rPr>
-                        <w:color w:val="000000"/>
-                      </w:rPr>
+                      <w:rPr/>
                     </w:pPr>
                     <w:r>
                       <w:rPr>
@@ -7108,7 +7127,7 @@
                       <w:fldChar w:fldCharType="separate"/>
                     </w:r>
                     <w:r>
-                      <w:t>9</w:t>
+                      <w:t>8</w:t>
                     </w:r>
                     <w:r>
                       <w:fldChar w:fldCharType="end"/>
@@ -7136,7 +7155,7 @@
                       <w:fldChar w:fldCharType="separate"/>
                     </w:r>
                     <w:r>
-                      <w:t>9</w:t>
+                      <w:t>8</w:t>
                     </w:r>
                     <w:r>
                       <w:fldChar w:fldCharType="end"/>
@@ -7157,7 +7176,7 @@
 <w:hdr xmlns:o="urn:schemas-microsoft-com:office:office" xmlns:r="http://schemas.openxmlformats.org/officeDocument/2006/relationships" xmlns:v="urn:schemas-microsoft-com:vml" xmlns:w="http://schemas.openxmlformats.org/wordprocessingml/2006/main" xmlns:w10="urn:schemas-microsoft-com:office:word" xmlns:wp="http://schemas.openxmlformats.org/drawingml/2006/wordprocessingDrawing" xmlns:wps="http://schemas.microsoft.com/office/word/2010/wordprocessingShape" xmlns:wpg="http://schemas.microsoft.com/office/word/2010/wordprocessingGroup" xmlns:mc="http://schemas.openxmlformats.org/markup-compatibility/2006" xmlns:wp14="http://schemas.microsoft.com/office/word/2010/wordprocessingDrawing" xmlns:w14="http://schemas.microsoft.com/office/word/2010/wordml" mc:Ignorable="w14 wp14">
   <w:p>
     <w:pPr>
-      <w:pStyle w:val="Style15"/>
+      <w:pStyle w:val="Style16"/>
       <w:spacing w:before="80" w:after="0"/>
       <w:ind w:hanging="1134"/>
       <w:rPr/>
@@ -7381,6 +7400,7 @@
       </w:pPr>
       <w:rPr>
         <w:rFonts w:ascii="Symbol" w:hAnsi="Symbol" w:cs="Symbol" w:hint="default"/>
+        <w:rFonts w:cs="Symbol"/>
       </w:rPr>
     </w:lvl>
     <w:lvl w:ilvl="1">
@@ -7406,6 +7426,7 @@
       </w:pPr>
       <w:rPr>
         <w:rFonts w:ascii="Wingdings" w:hAnsi="Wingdings" w:cs="Wingdings" w:hint="default"/>
+        <w:rFonts w:cs="Wingdings"/>
       </w:rPr>
     </w:lvl>
     <w:lvl w:ilvl="3">
@@ -7418,6 +7439,7 @@
       </w:pPr>
       <w:rPr>
         <w:rFonts w:ascii="Symbol" w:hAnsi="Symbol" w:cs="Symbol" w:hint="default"/>
+        <w:rFonts w:cs="Symbol"/>
       </w:rPr>
     </w:lvl>
     <w:lvl w:ilvl="4">
@@ -7443,6 +7465,7 @@
       </w:pPr>
       <w:rPr>
         <w:rFonts w:ascii="Wingdings" w:hAnsi="Wingdings" w:cs="Wingdings" w:hint="default"/>
+        <w:rFonts w:cs="Wingdings"/>
       </w:rPr>
     </w:lvl>
     <w:lvl w:ilvl="6">
@@ -7455,6 +7478,7 @@
       </w:pPr>
       <w:rPr>
         <w:rFonts w:ascii="Symbol" w:hAnsi="Symbol" w:cs="Symbol" w:hint="default"/>
+        <w:rFonts w:cs="Symbol"/>
       </w:rPr>
     </w:lvl>
     <w:lvl w:ilvl="7">
@@ -7480,6 +7504,7 @@
       </w:pPr>
       <w:rPr>
         <w:rFonts w:ascii="Wingdings" w:hAnsi="Wingdings" w:cs="Wingdings" w:hint="default"/>
+        <w:rFonts w:cs="Wingdings"/>
       </w:rPr>
     </w:lvl>
   </w:abstractNum>
@@ -7494,6 +7519,7 @@
       </w:pPr>
       <w:rPr>
         <w:rFonts w:ascii="Symbol" w:hAnsi="Symbol" w:cs="Symbol" w:hint="default"/>
+        <w:rFonts w:cs="Symbol"/>
       </w:rPr>
     </w:lvl>
     <w:lvl w:ilvl="1">
@@ -7519,6 +7545,7 @@
       </w:pPr>
       <w:rPr>
         <w:rFonts w:ascii="Wingdings" w:hAnsi="Wingdings" w:cs="Wingdings" w:hint="default"/>
+        <w:rFonts w:cs="Wingdings"/>
       </w:rPr>
     </w:lvl>
     <w:lvl w:ilvl="3">
@@ -7531,6 +7558,7 @@
       </w:pPr>
       <w:rPr>
         <w:rFonts w:ascii="Symbol" w:hAnsi="Symbol" w:cs="Symbol" w:hint="default"/>
+        <w:rFonts w:cs="Symbol"/>
       </w:rPr>
     </w:lvl>
     <w:lvl w:ilvl="4">
@@ -7556,6 +7584,7 @@
       </w:pPr>
       <w:rPr>
         <w:rFonts w:ascii="Wingdings" w:hAnsi="Wingdings" w:cs="Wingdings" w:hint="default"/>
+        <w:rFonts w:cs="Wingdings"/>
       </w:rPr>
     </w:lvl>
     <w:lvl w:ilvl="6">
@@ -7568,6 +7597,7 @@
       </w:pPr>
       <w:rPr>
         <w:rFonts w:ascii="Symbol" w:hAnsi="Symbol" w:cs="Symbol" w:hint="default"/>
+        <w:rFonts w:cs="Symbol"/>
       </w:rPr>
     </w:lvl>
     <w:lvl w:ilvl="7">
@@ -7593,6 +7623,7 @@
       </w:pPr>
       <w:rPr>
         <w:rFonts w:ascii="Wingdings" w:hAnsi="Wingdings" w:cs="Wingdings" w:hint="default"/>
+        <w:rFonts w:cs="Wingdings"/>
       </w:rPr>
     </w:lvl>
   </w:abstractNum>
@@ -7607,6 +7638,7 @@
       </w:pPr>
       <w:rPr>
         <w:rFonts w:ascii="Symbol" w:hAnsi="Symbol" w:cs="Symbol" w:hint="default"/>
+        <w:rFonts w:cs="Symbol"/>
       </w:rPr>
     </w:lvl>
     <w:lvl w:ilvl="1">
@@ -7632,6 +7664,7 @@
       </w:pPr>
       <w:rPr>
         <w:rFonts w:ascii="Wingdings" w:hAnsi="Wingdings" w:cs="Wingdings" w:hint="default"/>
+        <w:rFonts w:cs="Wingdings"/>
       </w:rPr>
     </w:lvl>
     <w:lvl w:ilvl="3">
@@ -7644,6 +7677,7 @@
       </w:pPr>
       <w:rPr>
         <w:rFonts w:ascii="Symbol" w:hAnsi="Symbol" w:cs="Symbol" w:hint="default"/>
+        <w:rFonts w:cs="Symbol"/>
       </w:rPr>
     </w:lvl>
     <w:lvl w:ilvl="4">
@@ -7669,6 +7703,7 @@
       </w:pPr>
       <w:rPr>
         <w:rFonts w:ascii="Wingdings" w:hAnsi="Wingdings" w:cs="Wingdings" w:hint="default"/>
+        <w:rFonts w:cs="Wingdings"/>
       </w:rPr>
     </w:lvl>
     <w:lvl w:ilvl="6">
@@ -7681,6 +7716,7 @@
       </w:pPr>
       <w:rPr>
         <w:rFonts w:ascii="Symbol" w:hAnsi="Symbol" w:cs="Symbol" w:hint="default"/>
+        <w:rFonts w:cs="Symbol"/>
       </w:rPr>
     </w:lvl>
     <w:lvl w:ilvl="7">
@@ -7706,6 +7742,7 @@
       </w:pPr>
       <w:rPr>
         <w:rFonts w:ascii="Wingdings" w:hAnsi="Wingdings" w:cs="Wingdings" w:hint="default"/>
+        <w:rFonts w:cs="Wingdings"/>
       </w:rPr>
     </w:lvl>
   </w:abstractNum>
@@ -7733,7 +7770,6 @@
     <w:rPrDefault>
       <w:rPr>
         <w:rFonts w:ascii="Calibri" w:hAnsi="Calibri" w:eastAsia="Calibri" w:cs="Arial" w:asciiTheme="minorHAnsi" w:cstheme="minorBidi" w:eastAsiaTheme="minorHAnsi" w:hAnsiTheme="minorHAnsi"/>
-        <w:sz w:val="22"/>
         <w:szCs w:val="22"/>
         <w:lang w:val="en-US" w:eastAsia="en-US" w:bidi="ar-SA"/>
       </w:rPr>
@@ -8127,7 +8163,7 @@
     </w:pPr>
     <w:rPr>
       <w:rFonts w:ascii="Calibri" w:hAnsi="Calibri" w:eastAsia="Calibri" w:cs="Arial" w:asciiTheme="minorHAnsi" w:cstheme="minorBidi" w:eastAsiaTheme="minorHAnsi" w:hAnsiTheme="minorHAnsi"/>
-      <w:color w:val="auto"/>
+      <w:color w:val="00000A"/>
       <w:sz w:val="22"/>
       <w:szCs w:val="22"/>
       <w:lang w:val="en-US" w:eastAsia="en-US" w:bidi="ar-SA"/>
@@ -8840,10 +8876,207 @@
       <w:rFonts w:cs="Courier New"/>
     </w:rPr>
   </w:style>
-  <w:style w:type="paragraph" w:styleId="Style10">
+  <w:style w:type="character" w:styleId="ListLabel62">
+    <w:name w:val="ListLabel 62"/>
+    <w:qFormat/>
+    <w:rPr>
+      <w:rFonts w:cs="Symbol"/>
+    </w:rPr>
+  </w:style>
+  <w:style w:type="character" w:styleId="ListLabel63">
+    <w:name w:val="ListLabel 63"/>
+    <w:qFormat/>
+    <w:rPr>
+      <w:rFonts w:cs="Courier New"/>
+    </w:rPr>
+  </w:style>
+  <w:style w:type="character" w:styleId="ListLabel64">
+    <w:name w:val="ListLabel 64"/>
+    <w:qFormat/>
+    <w:rPr>
+      <w:rFonts w:cs="Wingdings"/>
+    </w:rPr>
+  </w:style>
+  <w:style w:type="character" w:styleId="ListLabel65">
+    <w:name w:val="ListLabel 65"/>
+    <w:qFormat/>
+    <w:rPr>
+      <w:rFonts w:cs="Symbol"/>
+    </w:rPr>
+  </w:style>
+  <w:style w:type="character" w:styleId="ListLabel66">
+    <w:name w:val="ListLabel 66"/>
+    <w:qFormat/>
+    <w:rPr>
+      <w:rFonts w:cs="Courier New"/>
+    </w:rPr>
+  </w:style>
+  <w:style w:type="character" w:styleId="ListLabel67">
+    <w:name w:val="ListLabel 67"/>
+    <w:qFormat/>
+    <w:rPr>
+      <w:rFonts w:cs="Wingdings"/>
+    </w:rPr>
+  </w:style>
+  <w:style w:type="character" w:styleId="ListLabel68">
+    <w:name w:val="ListLabel 68"/>
+    <w:qFormat/>
+    <w:rPr>
+      <w:rFonts w:cs="Symbol"/>
+    </w:rPr>
+  </w:style>
+  <w:style w:type="character" w:styleId="ListLabel69">
+    <w:name w:val="ListLabel 69"/>
+    <w:qFormat/>
+    <w:rPr>
+      <w:rFonts w:cs="Courier New"/>
+    </w:rPr>
+  </w:style>
+  <w:style w:type="character" w:styleId="ListLabel70">
+    <w:name w:val="ListLabel 70"/>
+    <w:qFormat/>
+    <w:rPr>
+      <w:rFonts w:cs="Wingdings"/>
+    </w:rPr>
+  </w:style>
+  <w:style w:type="character" w:styleId="ListLabel71">
+    <w:name w:val="ListLabel 71"/>
+    <w:qFormat/>
+    <w:rPr>
+      <w:rFonts w:cs="Symbol"/>
+    </w:rPr>
+  </w:style>
+  <w:style w:type="character" w:styleId="ListLabel72">
+    <w:name w:val="ListLabel 72"/>
+    <w:qFormat/>
+    <w:rPr>
+      <w:rFonts w:cs="Courier New"/>
+    </w:rPr>
+  </w:style>
+  <w:style w:type="character" w:styleId="ListLabel73">
+    <w:name w:val="ListLabel 73"/>
+    <w:qFormat/>
+    <w:rPr>
+      <w:rFonts w:cs="Wingdings"/>
+    </w:rPr>
+  </w:style>
+  <w:style w:type="character" w:styleId="ListLabel74">
+    <w:name w:val="ListLabel 74"/>
+    <w:qFormat/>
+    <w:rPr>
+      <w:rFonts w:cs="Symbol"/>
+    </w:rPr>
+  </w:style>
+  <w:style w:type="character" w:styleId="ListLabel75">
+    <w:name w:val="ListLabel 75"/>
+    <w:qFormat/>
+    <w:rPr>
+      <w:rFonts w:cs="Courier New"/>
+    </w:rPr>
+  </w:style>
+  <w:style w:type="character" w:styleId="ListLabel76">
+    <w:name w:val="ListLabel 76"/>
+    <w:qFormat/>
+    <w:rPr>
+      <w:rFonts w:cs="Wingdings"/>
+    </w:rPr>
+  </w:style>
+  <w:style w:type="character" w:styleId="ListLabel77">
+    <w:name w:val="ListLabel 77"/>
+    <w:qFormat/>
+    <w:rPr>
+      <w:rFonts w:cs="Symbol"/>
+    </w:rPr>
+  </w:style>
+  <w:style w:type="character" w:styleId="ListLabel78">
+    <w:name w:val="ListLabel 78"/>
+    <w:qFormat/>
+    <w:rPr>
+      <w:rFonts w:cs="Courier New"/>
+    </w:rPr>
+  </w:style>
+  <w:style w:type="character" w:styleId="ListLabel79">
+    <w:name w:val="ListLabel 79"/>
+    <w:qFormat/>
+    <w:rPr>
+      <w:rFonts w:cs="Wingdings"/>
+    </w:rPr>
+  </w:style>
+  <w:style w:type="character" w:styleId="ListLabel80">
+    <w:name w:val="ListLabel 80"/>
+    <w:qFormat/>
+    <w:rPr>
+      <w:rFonts w:cs="Symbol"/>
+    </w:rPr>
+  </w:style>
+  <w:style w:type="character" w:styleId="ListLabel81">
+    <w:name w:val="ListLabel 81"/>
+    <w:qFormat/>
+    <w:rPr>
+      <w:rFonts w:cs="Courier New"/>
+    </w:rPr>
+  </w:style>
+  <w:style w:type="character" w:styleId="ListLabel82">
+    <w:name w:val="ListLabel 82"/>
+    <w:qFormat/>
+    <w:rPr>
+      <w:rFonts w:cs="Wingdings"/>
+    </w:rPr>
+  </w:style>
+  <w:style w:type="character" w:styleId="ListLabel83">
+    <w:name w:val="ListLabel 83"/>
+    <w:qFormat/>
+    <w:rPr>
+      <w:rFonts w:cs="Symbol"/>
+    </w:rPr>
+  </w:style>
+  <w:style w:type="character" w:styleId="ListLabel84">
+    <w:name w:val="ListLabel 84"/>
+    <w:qFormat/>
+    <w:rPr>
+      <w:rFonts w:cs="Courier New"/>
+    </w:rPr>
+  </w:style>
+  <w:style w:type="character" w:styleId="ListLabel85">
+    <w:name w:val="ListLabel 85"/>
+    <w:qFormat/>
+    <w:rPr>
+      <w:rFonts w:cs="Wingdings"/>
+    </w:rPr>
+  </w:style>
+  <w:style w:type="character" w:styleId="ListLabel86">
+    <w:name w:val="ListLabel 86"/>
+    <w:qFormat/>
+    <w:rPr>
+      <w:rFonts w:cs="Symbol"/>
+    </w:rPr>
+  </w:style>
+  <w:style w:type="character" w:styleId="ListLabel87">
+    <w:name w:val="ListLabel 87"/>
+    <w:qFormat/>
+    <w:rPr>
+      <w:rFonts w:cs="Courier New"/>
+    </w:rPr>
+  </w:style>
+  <w:style w:type="character" w:styleId="ListLabel88">
+    <w:name w:val="ListLabel 88"/>
+    <w:qFormat/>
+    <w:rPr>
+      <w:rFonts w:cs="Wingdings"/>
+    </w:rPr>
+  </w:style>
+  <w:style w:type="character" w:styleId="Style10">
+    <w:name w:val="Посетена връзка към Интернет"/>
+    <w:rPr>
+      <w:color w:val="800000"/>
+      <w:u w:val="single"/>
+      <w:lang w:val="zxx" w:eastAsia="zxx" w:bidi="zxx"/>
+    </w:rPr>
+  </w:style>
+  <w:style w:type="paragraph" w:styleId="Style11">
     <w:name w:val="Заглавие"/>
     <w:basedOn w:val="Normal"/>
-    <w:next w:val="Style11"/>
+    <w:next w:val="Style12"/>
     <w:qFormat/>
     <w:pPr>
       <w:keepNext/>
@@ -8855,7 +9088,7 @@
       <w:szCs w:val="28"/>
     </w:rPr>
   </w:style>
-  <w:style w:type="paragraph" w:styleId="Style11">
+  <w:style w:type="paragraph" w:styleId="Style12">
     <w:name w:val="Body Text"/>
     <w:basedOn w:val="Normal"/>
     <w:pPr>
@@ -8863,15 +9096,15 @@
     </w:pPr>
     <w:rPr/>
   </w:style>
-  <w:style w:type="paragraph" w:styleId="Style12">
+  <w:style w:type="paragraph" w:styleId="Style13">
     <w:name w:val="List"/>
-    <w:basedOn w:val="Style11"/>
+    <w:basedOn w:val="Style12"/>
     <w:pPr/>
     <w:rPr>
       <w:rFonts w:cs="FreeSans"/>
     </w:rPr>
   </w:style>
-  <w:style w:type="paragraph" w:styleId="Style13">
+  <w:style w:type="paragraph" w:styleId="Style14">
     <w:name w:val="Caption"/>
     <w:basedOn w:val="Normal"/>
     <w:qFormat/>
@@ -8887,7 +9120,7 @@
       <w:szCs w:val="24"/>
     </w:rPr>
   </w:style>
-  <w:style w:type="paragraph" w:styleId="Style14">
+  <w:style w:type="paragraph" w:styleId="Style15">
     <w:name w:val="Указател"/>
     <w:basedOn w:val="Normal"/>
     <w:qFormat/>
@@ -8898,7 +9131,7 @@
       <w:rFonts w:cs="FreeSans"/>
     </w:rPr>
   </w:style>
-  <w:style w:type="paragraph" w:styleId="Style15">
+  <w:style w:type="paragraph" w:styleId="Style16">
     <w:name w:val="Header"/>
     <w:basedOn w:val="Normal"/>
     <w:link w:val="HeaderChar"/>
@@ -8914,7 +9147,7 @@
     </w:pPr>
     <w:rPr/>
   </w:style>
-  <w:style w:type="paragraph" w:styleId="Style16">
+  <w:style w:type="paragraph" w:styleId="Style17">
     <w:name w:val="Footer"/>
     <w:basedOn w:val="Normal"/>
     <w:link w:val="FooterChar"/>
@@ -8990,7 +9223,7 @@
       <w:b/>
     </w:rPr>
   </w:style>
-  <w:style w:type="paragraph" w:styleId="Style17">
+  <w:style w:type="paragraph" w:styleId="Style18">
     <w:name w:val="Рамка - съдържание"/>
     <w:basedOn w:val="Normal"/>
     <w:qFormat/>

</xml_diff>